<commit_message>
changes to the UVP
</commit_message>
<xml_diff>
--- a/Unterrichtsstunden/Stunde_2/UVP.docx
+++ b/Unterrichtsstunden/Stunde_2/UVP.docx
@@ -320,14 +320,6 @@
               <w:right w:val="single" w:sz="4" w:space="0" w:color="auto"/>
             </w:tcBorders>
           </w:tcPr>
-          <w:p>
-            <w:pPr>
-              <w:jc w:val="left"/>
-            </w:pPr>
-            <w:r>
-              <w:t>LearningApp</w:t>
-            </w:r>
-          </w:p>
           <w:p>
             <w:pPr>
               <w:jc w:val="left"/>
@@ -2779,6 +2771,19 @@
       <w:shd w:val="clear" w:color="auto" w:fill="E1DFDD"/>
     </w:rPr>
   </w:style>
+  <w:style w:type="paragraph" w:styleId="berarbeitung">
+    <w:name w:val="Revision"/>
+    <w:hidden/>
+    <w:uiPriority w:val="99"/>
+    <w:semiHidden/>
+    <w:rsid w:val="00EC525A"/>
+    <w:pPr>
+      <w:spacing w:after="0" w:line="240" w:lineRule="auto"/>
+    </w:pPr>
+    <w:rPr>
+      <w:rFonts w:ascii="Arial" w:eastAsia="Calibri" w:hAnsi="Arial" w:cs="Times New Roman"/>
+    </w:rPr>
+  </w:style>
 </w:styles>
 </file>
 
@@ -3075,4 +3080,16 @@
     </a:ext>
   </a:extLst>
 </a:theme>
+</file>
+
+<file path=customXml/item1.xml><?xml version="1.0" encoding="utf-8"?>
+<b:Sources xmlns:b="http://schemas.openxmlformats.org/officeDocument/2006/bibliography" xmlns="http://schemas.openxmlformats.org/officeDocument/2006/bibliography" SelectedStyle="\APASixthEditionOfficeOnline.xsl" StyleName="APA" Version="6"/>
+</file>
+
+<file path=customXml/itemProps1.xml><?xml version="1.0" encoding="utf-8"?>
+<ds:datastoreItem xmlns:ds="http://schemas.openxmlformats.org/officeDocument/2006/customXml" ds:itemID="{D98790D2-EDF8-4237-97FA-32CDAE00FD2D}">
+  <ds:schemaRefs>
+    <ds:schemaRef ds:uri="http://schemas.openxmlformats.org/officeDocument/2006/bibliography"/>
+  </ds:schemaRefs>
+</ds:datastoreItem>
 </file>
</xml_diff>